<commit_message>
CHECKPOINT: Clean stable state before placeholder implementation
</commit_message>
<xml_diff>
--- a/Admin Pages.docx
+++ b/Admin Pages.docx
@@ -58,16 +58,8 @@
         <w:rPr>
           <w:rFonts w:ascii="Bookman Old Style" w:hAnsi="Bookman Old Style"/>
         </w:rPr>
-        <w:t>File: app/(admin)/admin/login/</w:t>
+        <w:t>File: app/(admin)/admin/login/page.tsx</w:t>
       </w:r>
-      <w:proofErr w:type="spellStart"/>
-      <w:r>
-        <w:rPr>
-          <w:rFonts w:ascii="Bookman Old Style" w:hAnsi="Bookman Old Style"/>
-        </w:rPr>
-        <w:t>page.tsx</w:t>
-      </w:r>
-      <w:proofErr w:type="spellEnd"/>
     </w:p>
     <w:p>
       <w:pPr>
@@ -108,16 +100,8 @@
         <w:rPr>
           <w:rFonts w:ascii="Bookman Old Style" w:hAnsi="Bookman Old Style"/>
         </w:rPr>
-        <w:t>File: app/(admin)/admin/dashboard/</w:t>
+        <w:t>File: app/(admin)/admin/dashboard/page.tsx</w:t>
       </w:r>
-      <w:proofErr w:type="spellStart"/>
-      <w:r>
-        <w:rPr>
-          <w:rFonts w:ascii="Bookman Old Style" w:hAnsi="Bookman Old Style"/>
-        </w:rPr>
-        <w:t>page.tsx</w:t>
-      </w:r>
-      <w:proofErr w:type="spellEnd"/>
     </w:p>
     <w:p>
       <w:pPr>
@@ -158,16 +142,8 @@
         <w:rPr>
           <w:rFonts w:ascii="Bookman Old Style" w:hAnsi="Bookman Old Style"/>
         </w:rPr>
-        <w:t>File: app/(admin)/admin/content/</w:t>
+        <w:t>File: app/(admin)/admin/content/page.tsx</w:t>
       </w:r>
-      <w:proofErr w:type="spellStart"/>
-      <w:r>
-        <w:rPr>
-          <w:rFonts w:ascii="Bookman Old Style" w:hAnsi="Bookman Old Style"/>
-        </w:rPr>
-        <w:t>page.tsx</w:t>
-      </w:r>
-      <w:proofErr w:type="spellEnd"/>
     </w:p>
     <w:p>
       <w:pPr>
@@ -185,25 +161,7 @@
           <w:b/>
           <w:bCs/>
         </w:rPr>
-        <w:t>/admin/content/[</w:t>
-      </w:r>
-      <w:proofErr w:type="spellStart"/>
-      <w:r>
-        <w:rPr>
-          <w:rFonts w:ascii="Bookman Old Style" w:hAnsi="Bookman Old Style"/>
-          <w:b/>
-          <w:bCs/>
-        </w:rPr>
-        <w:t>regionId</w:t>
-      </w:r>
-      <w:proofErr w:type="spellEnd"/>
-      <w:r>
-        <w:rPr>
-          <w:rFonts w:ascii="Bookman Old Style" w:hAnsi="Bookman Old Style"/>
-          <w:b/>
-          <w:bCs/>
-        </w:rPr>
-        <w:t>]</w:t>
+        <w:t>/admin/content/[regionId]</w:t>
       </w:r>
       <w:r>
         <w:rPr>
@@ -226,30 +184,8 @@
         <w:rPr>
           <w:rFonts w:ascii="Bookman Old Style" w:hAnsi="Bookman Old Style"/>
         </w:rPr>
-        <w:t>File: app/(admin)/admin/content/[</w:t>
+        <w:t>File: app/(admin)/admin/content/[regionId]/page.tsx</w:t>
       </w:r>
-      <w:proofErr w:type="spellStart"/>
-      <w:r>
-        <w:rPr>
-          <w:rFonts w:ascii="Bookman Old Style" w:hAnsi="Bookman Old Style"/>
-        </w:rPr>
-        <w:t>regionId</w:t>
-      </w:r>
-      <w:proofErr w:type="spellEnd"/>
-      <w:r>
-        <w:rPr>
-          <w:rFonts w:ascii="Bookman Old Style" w:hAnsi="Bookman Old Style"/>
-        </w:rPr>
-        <w:t>]/</w:t>
-      </w:r>
-      <w:proofErr w:type="spellStart"/>
-      <w:r>
-        <w:rPr>
-          <w:rFonts w:ascii="Bookman Old Style" w:hAnsi="Bookman Old Style"/>
-        </w:rPr>
-        <w:t>page.tsx</w:t>
-      </w:r>
-      <w:proofErr w:type="spellEnd"/>
     </w:p>
     <w:p>
       <w:pPr>
@@ -307,16 +243,8 @@
         <w:rPr>
           <w:rFonts w:ascii="Bookman Old Style" w:hAnsi="Bookman Old Style"/>
         </w:rPr>
-        <w:t>File: app/(admin)/admin/images/</w:t>
+        <w:t>File: app/(admin)/admin/images/page.tsx</w:t>
       </w:r>
-      <w:proofErr w:type="spellStart"/>
-      <w:r>
-        <w:rPr>
-          <w:rFonts w:ascii="Bookman Old Style" w:hAnsi="Bookman Old Style"/>
-        </w:rPr>
-        <w:t>page.tsx</w:t>
-      </w:r>
-      <w:proofErr w:type="spellEnd"/>
     </w:p>
     <w:p>
       <w:pPr>
@@ -334,25 +262,7 @@
           <w:b/>
           <w:bCs/>
         </w:rPr>
-        <w:t>/admin/images/[</w:t>
-      </w:r>
-      <w:proofErr w:type="spellStart"/>
-      <w:r>
-        <w:rPr>
-          <w:rFonts w:ascii="Bookman Old Style" w:hAnsi="Bookman Old Style"/>
-          <w:b/>
-          <w:bCs/>
-        </w:rPr>
-        <w:t>galleryId</w:t>
-      </w:r>
-      <w:proofErr w:type="spellEnd"/>
-      <w:r>
-        <w:rPr>
-          <w:rFonts w:ascii="Bookman Old Style" w:hAnsi="Bookman Old Style"/>
-          <w:b/>
-          <w:bCs/>
-        </w:rPr>
-        <w:t>]</w:t>
+        <w:t>/admin/images/[galleryId]</w:t>
       </w:r>
       <w:r>
         <w:rPr>
@@ -375,30 +285,8 @@
         <w:rPr>
           <w:rFonts w:ascii="Bookman Old Style" w:hAnsi="Bookman Old Style"/>
         </w:rPr>
-        <w:t>File: app/(admin)/admin/images/[</w:t>
+        <w:t>File: app/(admin)/admin/images/[galleryId]/page.tsx</w:t>
       </w:r>
-      <w:proofErr w:type="spellStart"/>
-      <w:r>
-        <w:rPr>
-          <w:rFonts w:ascii="Bookman Old Style" w:hAnsi="Bookman Old Style"/>
-        </w:rPr>
-        <w:t>galleryId</w:t>
-      </w:r>
-      <w:proofErr w:type="spellEnd"/>
-      <w:r>
-        <w:rPr>
-          <w:rFonts w:ascii="Bookman Old Style" w:hAnsi="Bookman Old Style"/>
-        </w:rPr>
-        <w:t>]/</w:t>
-      </w:r>
-      <w:proofErr w:type="spellStart"/>
-      <w:r>
-        <w:rPr>
-          <w:rFonts w:ascii="Bookman Old Style" w:hAnsi="Bookman Old Style"/>
-        </w:rPr>
-        <w:t>page.tsx</w:t>
-      </w:r>
-      <w:proofErr w:type="spellEnd"/>
     </w:p>
     <w:p>
       <w:pPr>
@@ -456,16 +344,8 @@
         <w:rPr>
           <w:rFonts w:ascii="Bookman Old Style" w:hAnsi="Bookman Old Style"/>
         </w:rPr>
-        <w:t>File: app/(admin)/admin/bookings/</w:t>
+        <w:t>File: app/(admin)/admin/bookings/page.tsx</w:t>
       </w:r>
-      <w:proofErr w:type="spellStart"/>
-      <w:r>
-        <w:rPr>
-          <w:rFonts w:ascii="Bookman Old Style" w:hAnsi="Bookman Old Style"/>
-        </w:rPr>
-        <w:t>page.tsx</w:t>
-      </w:r>
-      <w:proofErr w:type="spellEnd"/>
     </w:p>
     <w:p>
       <w:pPr>
@@ -506,21 +386,16 @@
         <w:rPr>
           <w:rFonts w:ascii="Bookman Old Style" w:hAnsi="Bookman Old Style"/>
         </w:rPr>
-        <w:t>File: app/(admin)/admin/availability/</w:t>
+        <w:t>File: app/(admin)/admin/availability/page.tsx</w:t>
       </w:r>
-      <w:proofErr w:type="spellStart"/>
-      <w:r>
-        <w:rPr>
-          <w:rFonts w:ascii="Bookman Old Style" w:hAnsi="Bookman Old Style"/>
-        </w:rPr>
-        <w:t>page.tsx</w:t>
-      </w:r>
-      <w:proofErr w:type="spellEnd"/>
     </w:p>
     <w:p>
       <w:pPr>
         <w:rPr>
           <w:rFonts w:ascii="Bookman Old Style" w:hAnsi="Bookman Old Style"/>
+          <w:b/>
+          <w:bCs/>
+          <w:u w:val="single"/>
         </w:rPr>
       </w:pPr>
       <w:r>
@@ -536,6 +411,103 @@
           <w:rFonts w:ascii="Bookman Old Style" w:hAnsi="Bookman Old Style"/>
         </w:rPr>
         <w:t> 8 admin pages (6 static routes + 2 dynamic routes)</w:t>
+      </w:r>
+      <w:r>
+        <w:rPr>
+          <w:rFonts w:ascii="Bookman Old Style" w:hAnsi="Bookman Old Style"/>
+        </w:rPr>
+        <w:br/>
+      </w:r>
+      <w:r>
+        <w:rPr>
+          <w:rFonts w:ascii="Bookman Old Style" w:hAnsi="Bookman Old Style"/>
+        </w:rPr>
+        <w:br/>
+      </w:r>
+      <w:r>
+        <w:rPr>
+          <w:rFonts w:ascii="Bookman Old Style" w:hAnsi="Bookman Old Style"/>
+          <w:b/>
+          <w:bCs/>
+          <w:u w:val="single"/>
+        </w:rPr>
+        <w:t>ADMIN CREDENTIALS</w:t>
+      </w:r>
+      <w:r>
+        <w:rPr>
+          <w:rFonts w:ascii="Bookman Old Style" w:hAnsi="Bookman Old Style"/>
+          <w:b/>
+          <w:bCs/>
+          <w:u w:val="single"/>
+        </w:rPr>
+        <w:t>:</w:t>
+      </w:r>
+    </w:p>
+    <w:p>
+      <w:pPr>
+        <w:rPr>
+          <w:rFonts w:ascii="Bookman Old Style" w:hAnsi="Bookman Old Style"/>
+        </w:rPr>
+      </w:pPr>
+      <w:r>
+        <w:rPr>
+          <w:rFonts w:ascii="Bookman Old Style" w:hAnsi="Bookman Old Style"/>
+        </w:rPr>
+        <w:t xml:space="preserve">Username: </w:t>
+      </w:r>
+      <w:hyperlink r:id="rId5" w:history="1">
+        <w:r>
+          <w:rPr>
+            <w:rStyle w:val="Hyperlink"/>
+            <w:rFonts w:ascii="Bookman Old Style" w:hAnsi="Bookman Old Style"/>
+          </w:rPr>
+          <w:t>admin@excels.edu.gh</w:t>
+        </w:r>
+      </w:hyperlink>
+    </w:p>
+    <w:p>
+      <w:pPr>
+        <w:rPr>
+          <w:rFonts w:ascii="Bookman Old Style" w:hAnsi="Bookman Old Style"/>
+        </w:rPr>
+      </w:pPr>
+      <w:r>
+        <w:rPr>
+          <w:rFonts w:ascii="Bookman Old Style" w:hAnsi="Bookman Old Style"/>
+        </w:rPr>
+        <w:t xml:space="preserve">Password: </w:t>
+      </w:r>
+      <w:r>
+        <w:rPr>
+          <w:rFonts w:ascii="Bookman Old Style" w:hAnsi="Bookman Old Style"/>
+        </w:rPr>
+        <w:t>admin123</w:t>
+      </w:r>
+      <w:r>
+        <w:rPr>
+          <w:rFonts w:ascii="Bookman Old Style" w:hAnsi="Bookman Old Style"/>
+        </w:rPr>
+        <w:br/>
+      </w:r>
+      <w:r>
+        <w:rPr>
+          <w:rFonts w:ascii="Bookman Old Style" w:hAnsi="Bookman Old Style"/>
+        </w:rPr>
+        <w:br/>
+        <w:t>Username: 4dministr80r</w:t>
+      </w:r>
+      <w:r>
+        <w:rPr>
+          <w:rFonts w:ascii="Bookman Old Style" w:hAnsi="Bookman Old Style"/>
+        </w:rPr>
+        <w:t>@excels.edu.gh</w:t>
+      </w:r>
+      <w:r>
+        <w:rPr>
+          <w:rFonts w:ascii="Bookman Old Style" w:hAnsi="Bookman Old Style"/>
+        </w:rPr>
+        <w:br/>
+        <w:t>Password: Nimda$Excel321!</w:t>
       </w:r>
     </w:p>
     <w:sectPr>
@@ -3628,6 +3600,7 @@
   <w:style w:type="character" w:default="1" w:styleId="DefaultParagraphFont">
     <w:name w:val="Default Paragraph Font"/>
     <w:uiPriority w:val="1"/>
+    <w:semiHidden/>
     <w:unhideWhenUsed/>
   </w:style>
   <w:style w:type="table" w:default="1" w:styleId="TableNormal">
@@ -3941,6 +3914,29 @@
       <w:spacing w:val="5"/>
     </w:rPr>
   </w:style>
+  <w:style w:type="character" w:styleId="Hyperlink">
+    <w:name w:val="Hyperlink"/>
+    <w:basedOn w:val="DefaultParagraphFont"/>
+    <w:uiPriority w:val="99"/>
+    <w:unhideWhenUsed/>
+    <w:rsid w:val="00901FA3"/>
+    <w:rPr>
+      <w:color w:val="467886" w:themeColor="hyperlink"/>
+      <w:u w:val="single"/>
+    </w:rPr>
+  </w:style>
+  <w:style w:type="character" w:styleId="UnresolvedMention">
+    <w:name w:val="Unresolved Mention"/>
+    <w:basedOn w:val="DefaultParagraphFont"/>
+    <w:uiPriority w:val="99"/>
+    <w:semiHidden/>
+    <w:unhideWhenUsed/>
+    <w:rsid w:val="00901FA3"/>
+    <w:rPr>
+      <w:color w:val="605E5C"/>
+      <w:shd w:val="clear" w:color="auto" w:fill="E1DFDD"/>
+    </w:rPr>
+  </w:style>
 </w:styles>
 </file>
 

</xml_diff>